<commit_message>
estorias (inscrever-se, cadastro de exercicios e alimentos) --FIX
</commit_message>
<xml_diff>
--- a/Estórias de Usuário/Como Participante/Estoria de usuario - Visualizar e Selecionar desafios.docx
+++ b/Estórias de Usuário/Como Participante/Estoria de usuario - Visualizar e Selecionar desafios.docx
@@ -133,8 +133,8 @@
       </w:tblPr>
       <w:tblGrid>
         <w:gridCol w:w="1134"/>
-        <w:gridCol w:w="4415"/>
-        <w:gridCol w:w="2737"/>
+        <w:gridCol w:w="4421"/>
+        <w:gridCol w:w="2731"/>
       </w:tblGrid>
       <w:tr>
         <w:tc>
@@ -390,6 +390,17 @@
                 <w:lang w:val="pt-PT"/>
               </w:rPr>
             </w:pPr>
+            <w:r>
+              <w:rPr>
+                <w:b/>
+                <w:bCs/>
+                <w:color w:val="000000"/>
+                <w:sz w:val="28"/>
+                <w:szCs w:val="28"/>
+                <w:lang w:val="pt-PT"/>
+              </w:rPr>
+              <w:t>CA003</w:t>
+            </w:r>
           </w:p>
         </w:tc>
         <w:tc>
@@ -414,6 +425,17 @@
                 <w:lang w:val="pt-PT"/>
               </w:rPr>
             </w:pPr>
+            <w:r>
+              <w:rPr>
+                <w:b/>
+                <w:bCs/>
+                <w:color w:val="000000"/>
+                <w:sz w:val="28"/>
+                <w:szCs w:val="28"/>
+                <w:lang w:val="pt-PT"/>
+              </w:rPr>
+              <w:t>Salvar desafios selecionados no banco de dados</w:t>
+            </w:r>
           </w:p>
         </w:tc>
         <w:tc>

</xml_diff>